<commit_message>
Pushing Final for Assignment 2 (Module 3) before Zipping
</commit_message>
<xml_diff>
--- a/module-3/Assignment 2/Huffer_Mod3_3.docx
+++ b/module-3/Assignment 2/Huffer_Mod3_3.docx
@@ -132,8 +132,10 @@
       <w:pPr>
         <w:rPr>
           <w:rFonts w:ascii="Times New Roman" w:hAnsi="Times New Roman" w:cs="Times New Roman"/>
-          <w:sz w:val="24"/>
-          <w:szCs w:val="24"/>
+          <w:color w:val="467886" w:themeColor="hyperlink"/>
+          <w:sz w:val="24"/>
+          <w:szCs w:val="24"/>
+          <w:u w:val="single"/>
         </w:rPr>
       </w:pPr>
       <w:r>
@@ -142,25 +144,7 @@
           <w:sz w:val="24"/>
           <w:szCs w:val="24"/>
         </w:rPr>
-        <w:t xml:space="preserve">Link to Main </w:t>
-      </w:r>
-      <w:proofErr w:type="spellStart"/>
-      <w:r>
-        <w:rPr>
-          <w:rFonts w:ascii="Times New Roman" w:hAnsi="Times New Roman" w:cs="Times New Roman"/>
-          <w:sz w:val="24"/>
-          <w:szCs w:val="24"/>
-        </w:rPr>
-        <w:t>Github</w:t>
-      </w:r>
-      <w:proofErr w:type="spellEnd"/>
-      <w:r>
-        <w:rPr>
-          <w:rFonts w:ascii="Times New Roman" w:hAnsi="Times New Roman" w:cs="Times New Roman"/>
-          <w:sz w:val="24"/>
-          <w:szCs w:val="24"/>
-        </w:rPr>
-        <w:t xml:space="preserve"> Repository: </w:t>
+        <w:t xml:space="preserve">Link to Main Github Repository: </w:t>
       </w:r>
       <w:hyperlink r:id="rId4" w:history="1">
         <w:r>
@@ -183,7 +167,58 @@
         </w:rPr>
       </w:pPr>
     </w:p>
-    <w:p/>
+    <w:p>
+      <w:r>
+        <w:rPr>
+          <w:rFonts w:ascii="Times New Roman" w:hAnsi="Times New Roman" w:cs="Times New Roman"/>
+          <w:sz w:val="24"/>
+          <w:szCs w:val="24"/>
+        </w:rPr>
+        <w:t xml:space="preserve">Screenshot of HTML opened with Web Browser: </w:t>
+      </w:r>
+      <w:r>
+        <w:rPr>
+          <w:rFonts w:ascii="Times New Roman" w:hAnsi="Times New Roman" w:cs="Times New Roman"/>
+          <w:sz w:val="24"/>
+          <w:szCs w:val="24"/>
+        </w:rPr>
+        <w:drawing>
+          <wp:inline distT="0" distB="0" distL="0" distR="0" wp14:anchorId="0E3CC387" wp14:editId="68C31347">
+            <wp:extent cx="5943600" cy="3336290"/>
+            <wp:effectExtent l="0" t="0" r="0" b="0"/>
+            <wp:docPr id="59784444" name="Picture 1" descr="A screenshot of a computer&#10;&#10;Description automatically generated"/>
+            <wp:cNvGraphicFramePr>
+              <a:graphicFrameLocks xmlns:a="http://schemas.openxmlformats.org/drawingml/2006/main" noChangeAspect="1"/>
+            </wp:cNvGraphicFramePr>
+            <a:graphic xmlns:a="http://schemas.openxmlformats.org/drawingml/2006/main">
+              <a:graphicData uri="http://schemas.openxmlformats.org/drawingml/2006/picture">
+                <pic:pic xmlns:pic="http://schemas.openxmlformats.org/drawingml/2006/picture">
+                  <pic:nvPicPr>
+                    <pic:cNvPr id="59784444" name="Picture 1" descr="A screenshot of a computer&#10;&#10;Description automatically generated"/>
+                    <pic:cNvPicPr/>
+                  </pic:nvPicPr>
+                  <pic:blipFill>
+                    <a:blip r:embed="rId5"/>
+                    <a:stretch>
+                      <a:fillRect/>
+                    </a:stretch>
+                  </pic:blipFill>
+                  <pic:spPr>
+                    <a:xfrm>
+                      <a:off x="0" y="0"/>
+                      <a:ext cx="5943600" cy="3336290"/>
+                    </a:xfrm>
+                    <a:prstGeom prst="rect">
+                      <a:avLst/>
+                    </a:prstGeom>
+                  </pic:spPr>
+                </pic:pic>
+              </a:graphicData>
+            </a:graphic>
+          </wp:inline>
+        </w:drawing>
+      </w:r>
+    </w:p>
     <w:sectPr>
       <w:pgSz w:w="12240" w:h="15840"/>
       <w:pgMar w:top="1440" w:right="1440" w:bottom="1440" w:left="1440" w:header="720" w:footer="720" w:gutter="0"/>

</xml_diff>